<commit_message>
Rough outline ~will mind map
</commit_message>
<xml_diff>
--- a/Blog/Sailing Analogy.docx
+++ b/Blog/Sailing Analogy.docx
@@ -12,54 +12,323 @@
         <w:rPr>
           <w:b/>
         </w:rPr>
-        <w:t>Values and the Allegory of the Sail Boat</w:t>
-      </w:r>
-    </w:p>
-    <w:p>
-      <w:r>
-        <w:t xml:space="preserve">Imagine you have just awoken from a very deep sleep, one that has erased all of your memory. Even without opening your eyes you can feel </w:t>
-      </w:r>
-      <w:r>
-        <w:t>the weight of your body</w:t>
-      </w:r>
-      <w:r>
-        <w:t xml:space="preserve"> pressed against a warm, firm surface. </w:t>
-      </w:r>
-      <w:r>
-        <w:t>There is</w:t>
-      </w:r>
-      <w:r>
-        <w:t xml:space="preserve"> a soft breeze and while the surface you are laying on is flat and </w:t>
-      </w:r>
-      <w:r>
-        <w:t>unyielding to your pressure</w:t>
-      </w:r>
-      <w:r>
-        <w:t xml:space="preserve">, it’s frame ungulates as if pressed on many sides by </w:t>
-      </w:r>
-      <w:r>
-        <w:t>lightly opposing forces</w:t>
-      </w:r>
-      <w:r>
-        <w:t xml:space="preserve">. </w:t>
-      </w:r>
-    </w:p>
-    <w:p>
-      <w:r>
-        <w:t>Open your eyes and you will see that the surface you are on is the deck of a wooden sailboat</w:t>
-      </w:r>
-      <w:r>
-        <w:t xml:space="preserve"> adrift in the ocean</w:t>
-      </w:r>
-      <w:r>
-        <w:t xml:space="preserve">. </w:t>
-      </w:r>
-      <w:r>
-        <w:t>As you shift your weight to sit upright, the change in the boat’s center of mass causes it to lightly toss in the calm sea.</w:t>
+        <w:t>Outline</w:t>
+      </w:r>
+    </w:p>
+    <w:p>
+      <w:pPr>
+        <w:pStyle w:val="ListParagraph"/>
+        <w:numPr>
+          <w:ilvl w:val="0"/>
+          <w:numId w:val="4"/>
+        </w:numPr>
+        <w:rPr>
+          <w:b/>
+        </w:rPr>
+      </w:pPr>
+      <w:r>
+        <w:t>Intro</w:t>
+      </w:r>
+    </w:p>
+    <w:p>
+      <w:pPr>
+        <w:pStyle w:val="ListParagraph"/>
+        <w:numPr>
+          <w:ilvl w:val="1"/>
+          <w:numId w:val="4"/>
+        </w:numPr>
+        <w:rPr>
+          <w:b/>
+        </w:rPr>
+      </w:pPr>
+      <w:r>
+        <w:t>Set the mood</w:t>
+      </w:r>
+    </w:p>
+    <w:p>
+      <w:pPr>
+        <w:pStyle w:val="ListParagraph"/>
+        <w:numPr>
+          <w:ilvl w:val="1"/>
+          <w:numId w:val="4"/>
+        </w:numPr>
+        <w:rPr>
+          <w:b/>
+        </w:rPr>
+      </w:pPr>
+      <w:r>
+        <w:t>The boat is where most of us find ourselves</w:t>
+      </w:r>
+    </w:p>
+    <w:p>
+      <w:pPr>
+        <w:pStyle w:val="ListParagraph"/>
+        <w:numPr>
+          <w:ilvl w:val="1"/>
+          <w:numId w:val="4"/>
+        </w:numPr>
+        <w:rPr>
+          <w:b/>
+        </w:rPr>
+      </w:pPr>
+      <w:r>
+        <w:t>Mortal danger is the water</w:t>
+      </w:r>
+    </w:p>
+    <w:p>
+      <w:pPr>
+        <w:pStyle w:val="ListParagraph"/>
+        <w:numPr>
+          <w:ilvl w:val="1"/>
+          <w:numId w:val="4"/>
+        </w:numPr>
+        <w:rPr>
+          <w:b/>
+        </w:rPr>
+      </w:pPr>
+      <w:r>
+        <w:t>Water/waves/current  are the pressures all around us pushing us all directions</w:t>
       </w:r>
       <w:bookmarkStart w:id="0" w:name="_GoBack"/>
       <w:bookmarkEnd w:id="0"/>
     </w:p>
+    <w:p>
+      <w:pPr>
+        <w:pStyle w:val="ListParagraph"/>
+        <w:numPr>
+          <w:ilvl w:val="0"/>
+          <w:numId w:val="4"/>
+        </w:numPr>
+        <w:rPr>
+          <w:b/>
+        </w:rPr>
+      </w:pPr>
+      <w:r>
+        <w:t>Setting sail</w:t>
+      </w:r>
+    </w:p>
+    <w:p>
+      <w:pPr>
+        <w:pStyle w:val="ListParagraph"/>
+        <w:numPr>
+          <w:ilvl w:val="1"/>
+          <w:numId w:val="4"/>
+        </w:numPr>
+        <w:rPr>
+          <w:b/>
+        </w:rPr>
+      </w:pPr>
+      <w:r>
+        <w:t>Anatomy of the boat</w:t>
+      </w:r>
+    </w:p>
+    <w:p>
+      <w:pPr>
+        <w:pStyle w:val="ListParagraph"/>
+        <w:numPr>
+          <w:ilvl w:val="2"/>
+          <w:numId w:val="4"/>
+        </w:numPr>
+        <w:rPr>
+          <w:b/>
+        </w:rPr>
+      </w:pPr>
+      <w:r>
+        <w:t>Sails</w:t>
+      </w:r>
+    </w:p>
+    <w:p>
+      <w:pPr>
+        <w:pStyle w:val="ListParagraph"/>
+        <w:numPr>
+          <w:ilvl w:val="2"/>
+          <w:numId w:val="4"/>
+        </w:numPr>
+        <w:rPr>
+          <w:b/>
+        </w:rPr>
+      </w:pPr>
+      <w:r>
+        <w:t>Keel</w:t>
+      </w:r>
+    </w:p>
+    <w:p>
+      <w:pPr>
+        <w:pStyle w:val="ListParagraph"/>
+        <w:numPr>
+          <w:ilvl w:val="2"/>
+          <w:numId w:val="4"/>
+        </w:numPr>
+        <w:rPr>
+          <w:b/>
+        </w:rPr>
+      </w:pPr>
+      <w:r>
+        <w:t>Rutter</w:t>
+      </w:r>
+    </w:p>
+    <w:p>
+      <w:pPr>
+        <w:pStyle w:val="ListParagraph"/>
+        <w:numPr>
+          <w:ilvl w:val="1"/>
+          <w:numId w:val="4"/>
+        </w:numPr>
+        <w:rPr>
+          <w:b/>
+        </w:rPr>
+      </w:pPr>
+      <w:r>
+        <w:t>Moving changes where your ripples emanate</w:t>
+      </w:r>
+    </w:p>
+    <w:p>
+      <w:pPr>
+        <w:pStyle w:val="ListParagraph"/>
+        <w:numPr>
+          <w:ilvl w:val="1"/>
+          <w:numId w:val="4"/>
+        </w:numPr>
+        <w:rPr>
+          <w:b/>
+        </w:rPr>
+      </w:pPr>
+      <w:r>
+        <w:t>Sailing upwind = harder than down wind</w:t>
+      </w:r>
+    </w:p>
+    <w:p>
+      <w:pPr>
+        <w:pStyle w:val="ListParagraph"/>
+        <w:numPr>
+          <w:ilvl w:val="0"/>
+          <w:numId w:val="4"/>
+        </w:numPr>
+        <w:rPr>
+          <w:b/>
+        </w:rPr>
+      </w:pPr>
+      <w:r>
+        <w:t>Navigating</w:t>
+      </w:r>
+    </w:p>
+    <w:p>
+      <w:pPr>
+        <w:pStyle w:val="ListParagraph"/>
+        <w:numPr>
+          <w:ilvl w:val="1"/>
+          <w:numId w:val="4"/>
+        </w:numPr>
+        <w:rPr>
+          <w:b/>
+        </w:rPr>
+      </w:pPr>
+      <w:r>
+        <w:t>Guide points</w:t>
+      </w:r>
+    </w:p>
+    <w:p>
+      <w:pPr>
+        <w:pStyle w:val="ListParagraph"/>
+        <w:numPr>
+          <w:ilvl w:val="1"/>
+          <w:numId w:val="4"/>
+        </w:numPr>
+        <w:rPr>
+          <w:b/>
+        </w:rPr>
+      </w:pPr>
+      <w:r>
+        <w:t>Weather &amp; Storms</w:t>
+      </w:r>
+    </w:p>
+    <w:p>
+      <w:pPr>
+        <w:pStyle w:val="ListParagraph"/>
+        <w:numPr>
+          <w:ilvl w:val="1"/>
+          <w:numId w:val="4"/>
+        </w:numPr>
+        <w:rPr>
+          <w:b/>
+        </w:rPr>
+      </w:pPr>
+      <w:r>
+        <w:t>Other people</w:t>
+      </w:r>
+    </w:p>
+    <w:p>
+      <w:pPr>
+        <w:pStyle w:val="ListParagraph"/>
+        <w:ind w:left="1440"/>
+        <w:rPr>
+          <w:b/>
+        </w:rPr>
+      </w:pPr>
+    </w:p>
+    <w:p>
+      <w:pPr>
+        <w:rPr>
+          <w:b/>
+        </w:rPr>
+      </w:pPr>
+    </w:p>
+    <w:p>
+      <w:pPr>
+        <w:rPr>
+          <w:b/>
+        </w:rPr>
+      </w:pPr>
+      <w:r>
+        <w:rPr>
+          <w:b/>
+        </w:rPr>
+        <w:t>Values and the Allegory of the Sail Boat</w:t>
+      </w:r>
+    </w:p>
+    <w:p>
+      <w:r>
+        <w:t xml:space="preserve">Imagine you have just awoken from a very deep sleep, one that has erased all of your memory. Even without opening your eyes you can feel </w:t>
+      </w:r>
+      <w:r>
+        <w:t>the weight of your body</w:t>
+      </w:r>
+      <w:r>
+        <w:t xml:space="preserve"> pressed against a warm, firm surface. </w:t>
+      </w:r>
+      <w:r>
+        <w:t>There is</w:t>
+      </w:r>
+      <w:r>
+        <w:t xml:space="preserve"> a soft breeze and while the surface you are laying on is flat and </w:t>
+      </w:r>
+      <w:r>
+        <w:t>unyielding to your pressure</w:t>
+      </w:r>
+      <w:r>
+        <w:t xml:space="preserve">, it’s frame ungulates as if pressed on many sides by </w:t>
+      </w:r>
+      <w:r>
+        <w:t>lightly opposing forces</w:t>
+      </w:r>
+      <w:r>
+        <w:t xml:space="preserve">. </w:t>
+      </w:r>
+    </w:p>
+    <w:p>
+      <w:r>
+        <w:t>Open your eyes and you will see that the surface you are on is the deck of a wooden sailboat</w:t>
+      </w:r>
+      <w:r>
+        <w:t xml:space="preserve"> adrift in the ocean</w:t>
+      </w:r>
+      <w:r>
+        <w:t xml:space="preserve">. </w:t>
+      </w:r>
+      <w:r>
+        <w:t>As you shift your weight to sit upright, the change in the boat’s center of mass causes it to lightly toss in the calm sea.</w:t>
+      </w:r>
+    </w:p>
     <w:p/>
     <w:p>
       <w:pPr>
@@ -226,6 +495,7 @@
         </w:numPr>
       </w:pPr>
       <w:r>
+        <w:lastRenderedPageBreak/>
         <w:t>The points on the horizon are values that you point your actions toward, they may not be obtainable and your perspective of them may change as you make progress. As you navigate, you can choose other guideposts that better suite the context of your travels.</w:t>
       </w:r>
     </w:p>
@@ -354,6 +624,118 @@
     </w:lvl>
   </w:abstractNum>
   <w:abstractNum w:abstractNumId="1">
+    <w:nsid w:val="355A061C"/>
+    <w:multiLevelType w:val="hybridMultilevel"/>
+    <w:tmpl w:val="165E99BC"/>
+    <w:lvl w:ilvl="0" w:tplc="E11ECE54">
+      <w:numFmt w:val="bullet"/>
+      <w:lvlText w:val="-"/>
+      <w:lvlJc w:val="left"/>
+      <w:pPr>
+        <w:ind w:left="720" w:hanging="360"/>
+      </w:pPr>
+      <w:rPr>
+        <w:rFonts w:ascii="Calibri" w:eastAsiaTheme="minorEastAsia" w:hAnsi="Calibri" w:cstheme="minorBidi" w:hint="default"/>
+      </w:rPr>
+    </w:lvl>
+    <w:lvl w:ilvl="1" w:tplc="04090003">
+      <w:start w:val="1"/>
+      <w:numFmt w:val="bullet"/>
+      <w:lvlText w:val="o"/>
+      <w:lvlJc w:val="left"/>
+      <w:pPr>
+        <w:ind w:left="1440" w:hanging="360"/>
+      </w:pPr>
+      <w:rPr>
+        <w:rFonts w:ascii="Courier New" w:hAnsi="Courier New" w:cs="Courier New" w:hint="default"/>
+      </w:rPr>
+    </w:lvl>
+    <w:lvl w:ilvl="2" w:tplc="04090005">
+      <w:start w:val="1"/>
+      <w:numFmt w:val="bullet"/>
+      <w:lvlText w:val=""/>
+      <w:lvlJc w:val="left"/>
+      <w:pPr>
+        <w:ind w:left="2160" w:hanging="360"/>
+      </w:pPr>
+      <w:rPr>
+        <w:rFonts w:ascii="Wingdings" w:hAnsi="Wingdings" w:hint="default"/>
+      </w:rPr>
+    </w:lvl>
+    <w:lvl w:ilvl="3" w:tplc="04090001">
+      <w:start w:val="1"/>
+      <w:numFmt w:val="bullet"/>
+      <w:lvlText w:val=""/>
+      <w:lvlJc w:val="left"/>
+      <w:pPr>
+        <w:ind w:left="2880" w:hanging="360"/>
+      </w:pPr>
+      <w:rPr>
+        <w:rFonts w:ascii="Symbol" w:hAnsi="Symbol" w:hint="default"/>
+      </w:rPr>
+    </w:lvl>
+    <w:lvl w:ilvl="4" w:tplc="04090003" w:tentative="1">
+      <w:start w:val="1"/>
+      <w:numFmt w:val="bullet"/>
+      <w:lvlText w:val="o"/>
+      <w:lvlJc w:val="left"/>
+      <w:pPr>
+        <w:ind w:left="3600" w:hanging="360"/>
+      </w:pPr>
+      <w:rPr>
+        <w:rFonts w:ascii="Courier New" w:hAnsi="Courier New" w:cs="Courier New" w:hint="default"/>
+      </w:rPr>
+    </w:lvl>
+    <w:lvl w:ilvl="5" w:tplc="04090005" w:tentative="1">
+      <w:start w:val="1"/>
+      <w:numFmt w:val="bullet"/>
+      <w:lvlText w:val=""/>
+      <w:lvlJc w:val="left"/>
+      <w:pPr>
+        <w:ind w:left="4320" w:hanging="360"/>
+      </w:pPr>
+      <w:rPr>
+        <w:rFonts w:ascii="Wingdings" w:hAnsi="Wingdings" w:hint="default"/>
+      </w:rPr>
+    </w:lvl>
+    <w:lvl w:ilvl="6" w:tplc="04090001" w:tentative="1">
+      <w:start w:val="1"/>
+      <w:numFmt w:val="bullet"/>
+      <w:lvlText w:val=""/>
+      <w:lvlJc w:val="left"/>
+      <w:pPr>
+        <w:ind w:left="5040" w:hanging="360"/>
+      </w:pPr>
+      <w:rPr>
+        <w:rFonts w:ascii="Symbol" w:hAnsi="Symbol" w:hint="default"/>
+      </w:rPr>
+    </w:lvl>
+    <w:lvl w:ilvl="7" w:tplc="04090003" w:tentative="1">
+      <w:start w:val="1"/>
+      <w:numFmt w:val="bullet"/>
+      <w:lvlText w:val="o"/>
+      <w:lvlJc w:val="left"/>
+      <w:pPr>
+        <w:ind w:left="5760" w:hanging="360"/>
+      </w:pPr>
+      <w:rPr>
+        <w:rFonts w:ascii="Courier New" w:hAnsi="Courier New" w:cs="Courier New" w:hint="default"/>
+      </w:rPr>
+    </w:lvl>
+    <w:lvl w:ilvl="8" w:tplc="04090005" w:tentative="1">
+      <w:start w:val="1"/>
+      <w:numFmt w:val="bullet"/>
+      <w:lvlText w:val=""/>
+      <w:lvlJc w:val="left"/>
+      <w:pPr>
+        <w:ind w:left="6480" w:hanging="360"/>
+      </w:pPr>
+      <w:rPr>
+        <w:rFonts w:ascii="Wingdings" w:hAnsi="Wingdings" w:hint="default"/>
+      </w:rPr>
+    </w:lvl>
+  </w:abstractNum>
+  <w:abstractNum w:abstractNumId="2">
     <w:nsid w:val="35C330B6"/>
     <w:multiLevelType w:val="hybridMultilevel"/>
     <w:tmpl w:val="2BAA6928"/>
@@ -465,7 +847,7 @@
       </w:rPr>
     </w:lvl>
   </w:abstractNum>
-  <w:abstractNum w:abstractNumId="2">
+  <w:abstractNum w:abstractNumId="3">
     <w:nsid w:val="783E381C"/>
     <w:multiLevelType w:val="hybridMultilevel"/>
     <w:tmpl w:val="67AC871E"/>
@@ -578,13 +960,16 @@
     </w:lvl>
   </w:abstractNum>
   <w:num w:numId="1">
-    <w:abstractNumId w:val="1"/>
+    <w:abstractNumId w:val="2"/>
   </w:num>
   <w:num w:numId="2">
-    <w:abstractNumId w:val="2"/>
+    <w:abstractNumId w:val="3"/>
   </w:num>
   <w:num w:numId="3">
     <w:abstractNumId w:val="0"/>
+  </w:num>
+  <w:num w:numId="4">
+    <w:abstractNumId w:val="1"/>
   </w:num>
 </w:numbering>
 </file>

</xml_diff>